<commit_message>
Adding text fields and buttons
</commit_message>
<xml_diff>
--- a/output.docx
+++ b/output.docx
@@ -1447,13 +1447,17 @@
           <w:p>
             <w:pPr>
               <w:rPr>
-                <w:b/>
-                <w:bCs/>
-                <w:sz w:val="24"/>
-                <w:szCs w:val="24"/>
-                <w:lang w:val="uk-UA"/>
-              </w:rPr>
-            </w:pPr>
+                <w:sz w:val="20"/>
+                <w:szCs w:val="20"/>
+              </w:rPr>
+            </w:pPr>
+            <w:r>
+              <w:rPr>
+                <w:sz w:val="20"/>
+                <w:szCs w:val="20"/>
+              </w:rPr>
+              <w:t>jtyjtyjtyj</w:t>
+            </w:r>
           </w:p>
         </w:tc>
       </w:tr>
@@ -1834,7 +1838,7 @@
                 <w:sz w:val="16"/>
                 <w:szCs w:val="16"/>
               </w:rPr>
-              <w:t>Степан степанович</w:t>
+              <w:t>tyjtyjtyjtyj</w:t>
             </w:r>
           </w:p>
         </w:tc>
@@ -1846,13 +1850,17 @@
             <w:pPr>
               <w:jc w:val="center"/>
               <w:rPr>
-                <w:b/>
-                <w:bCs/>
-                <w:sz w:val="24"/>
-                <w:szCs w:val="24"/>
-                <w:lang w:val="uk-UA"/>
-              </w:rPr>
-            </w:pPr>
+                <w:sz w:val="16"/>
+                <w:szCs w:val="16"/>
+              </w:rPr>
+            </w:pPr>
+            <w:r>
+              <w:rPr>
+                <w:sz w:val="16"/>
+                <w:szCs w:val="16"/>
+              </w:rPr>
+              <w:t>5</w:t>
+            </w:r>
           </w:p>
         </w:tc>
         <w:tc>
@@ -1863,10 +1871,8 @@
             <w:pPr>
               <w:jc w:val="center"/>
               <w:rPr>
-                <w:b/>
-                <w:bCs/>
-                <w:sz w:val="24"/>
-                <w:szCs w:val="24"/>
+                <w:sz w:val="16"/>
+                <w:szCs w:val="16"/>
                 <w:lang w:val="uk-UA"/>
               </w:rPr>
             </w:pPr>
@@ -1880,13 +1886,17 @@
             <w:pPr>
               <w:jc w:val="center"/>
               <w:rPr>
-                <w:b/>
-                <w:bCs/>
-                <w:sz w:val="24"/>
-                <w:szCs w:val="24"/>
-                <w:lang w:val="uk-UA"/>
-              </w:rPr>
-            </w:pPr>
+                <w:sz w:val="16"/>
+                <w:szCs w:val="16"/>
+              </w:rPr>
+            </w:pPr>
+            <w:r>
+              <w:rPr>
+                <w:sz w:val="16"/>
+                <w:szCs w:val="16"/>
+              </w:rPr>
+              <w:t>4166,67</w:t>
+            </w:r>
           </w:p>
         </w:tc>
         <w:tc>
@@ -1897,13 +1907,17 @@
             <w:pPr>
               <w:jc w:val="center"/>
               <w:rPr>
-                <w:b/>
-                <w:bCs/>
-                <w:sz w:val="24"/>
-                <w:szCs w:val="24"/>
-                <w:lang w:val="uk-UA"/>
-              </w:rPr>
-            </w:pPr>
+                <w:sz w:val="16"/>
+                <w:szCs w:val="16"/>
+              </w:rPr>
+            </w:pPr>
+            <w:r>
+              <w:rPr>
+                <w:sz w:val="16"/>
+                <w:szCs w:val="16"/>
+              </w:rPr>
+              <w:t>20833.333333333336</w:t>
+            </w:r>
           </w:p>
         </w:tc>
       </w:tr>
@@ -1953,10 +1967,8 @@
             <w:pPr>
               <w:jc w:val="center"/>
               <w:rPr>
-                <w:b/>
-                <w:bCs/>
-                <w:sz w:val="24"/>
-                <w:szCs w:val="24"/>
+                <w:sz w:val="16"/>
+                <w:szCs w:val="16"/>
                 <w:lang w:val="uk-UA"/>
               </w:rPr>
             </w:pPr>
@@ -1970,10 +1982,8 @@
             <w:pPr>
               <w:jc w:val="center"/>
               <w:rPr>
-                <w:b/>
-                <w:bCs/>
-                <w:sz w:val="24"/>
-                <w:szCs w:val="24"/>
+                <w:sz w:val="16"/>
+                <w:szCs w:val="16"/>
                 <w:lang w:val="uk-UA"/>
               </w:rPr>
             </w:pPr>
@@ -1987,10 +1997,8 @@
             <w:pPr>
               <w:jc w:val="center"/>
               <w:rPr>
-                <w:b/>
-                <w:bCs/>
-                <w:sz w:val="24"/>
-                <w:szCs w:val="24"/>
+                <w:sz w:val="16"/>
+                <w:szCs w:val="16"/>
                 <w:lang w:val="uk-UA"/>
               </w:rPr>
             </w:pPr>
@@ -2004,10 +2012,8 @@
             <w:pPr>
               <w:jc w:val="center"/>
               <w:rPr>
-                <w:b/>
-                <w:bCs/>
-                <w:sz w:val="24"/>
-                <w:szCs w:val="24"/>
+                <w:sz w:val="16"/>
+                <w:szCs w:val="16"/>
                 <w:lang w:val="uk-UA"/>
               </w:rPr>
             </w:pPr>
@@ -2060,10 +2066,8 @@
             <w:pPr>
               <w:jc w:val="center"/>
               <w:rPr>
-                <w:b/>
-                <w:bCs/>
-                <w:sz w:val="24"/>
-                <w:szCs w:val="24"/>
+                <w:sz w:val="16"/>
+                <w:szCs w:val="16"/>
                 <w:lang w:val="uk-UA"/>
               </w:rPr>
             </w:pPr>
@@ -2077,10 +2081,8 @@
             <w:pPr>
               <w:jc w:val="center"/>
               <w:rPr>
-                <w:b/>
-                <w:bCs/>
-                <w:sz w:val="24"/>
-                <w:szCs w:val="24"/>
+                <w:sz w:val="16"/>
+                <w:szCs w:val="16"/>
                 <w:lang w:val="uk-UA"/>
               </w:rPr>
             </w:pPr>
@@ -2094,10 +2096,8 @@
             <w:pPr>
               <w:jc w:val="center"/>
               <w:rPr>
-                <w:b/>
-                <w:bCs/>
-                <w:sz w:val="24"/>
-                <w:szCs w:val="24"/>
+                <w:sz w:val="16"/>
+                <w:szCs w:val="16"/>
                 <w:lang w:val="uk-UA"/>
               </w:rPr>
             </w:pPr>
@@ -2111,10 +2111,8 @@
             <w:pPr>
               <w:jc w:val="center"/>
               <w:rPr>
-                <w:b/>
-                <w:bCs/>
-                <w:sz w:val="24"/>
-                <w:szCs w:val="24"/>
+                <w:sz w:val="16"/>
+                <w:szCs w:val="16"/>
                 <w:lang w:val="uk-UA"/>
               </w:rPr>
             </w:pPr>
@@ -2167,10 +2165,8 @@
             <w:pPr>
               <w:jc w:val="center"/>
               <w:rPr>
-                <w:b/>
-                <w:bCs/>
-                <w:sz w:val="24"/>
-                <w:szCs w:val="24"/>
+                <w:sz w:val="16"/>
+                <w:szCs w:val="16"/>
                 <w:lang w:val="uk-UA"/>
               </w:rPr>
             </w:pPr>
@@ -2184,10 +2180,8 @@
             <w:pPr>
               <w:jc w:val="center"/>
               <w:rPr>
-                <w:b/>
-                <w:bCs/>
-                <w:sz w:val="24"/>
-                <w:szCs w:val="24"/>
+                <w:sz w:val="16"/>
+                <w:szCs w:val="16"/>
                 <w:lang w:val="uk-UA"/>
               </w:rPr>
             </w:pPr>
@@ -2201,10 +2195,8 @@
             <w:pPr>
               <w:jc w:val="center"/>
               <w:rPr>
-                <w:b/>
-                <w:bCs/>
-                <w:sz w:val="24"/>
-                <w:szCs w:val="24"/>
+                <w:sz w:val="16"/>
+                <w:szCs w:val="16"/>
                 <w:lang w:val="uk-UA"/>
               </w:rPr>
             </w:pPr>
@@ -2218,10 +2210,8 @@
             <w:pPr>
               <w:jc w:val="center"/>
               <w:rPr>
-                <w:b/>
-                <w:bCs/>
-                <w:sz w:val="24"/>
-                <w:szCs w:val="24"/>
+                <w:sz w:val="16"/>
+                <w:szCs w:val="16"/>
                 <w:lang w:val="uk-UA"/>
               </w:rPr>
             </w:pPr>
@@ -2274,10 +2264,8 @@
             <w:pPr>
               <w:jc w:val="center"/>
               <w:rPr>
-                <w:b/>
-                <w:bCs/>
-                <w:sz w:val="24"/>
-                <w:szCs w:val="24"/>
+                <w:sz w:val="16"/>
+                <w:szCs w:val="16"/>
                 <w:lang w:val="uk-UA"/>
               </w:rPr>
             </w:pPr>
@@ -2291,10 +2279,8 @@
             <w:pPr>
               <w:jc w:val="center"/>
               <w:rPr>
-                <w:b/>
-                <w:bCs/>
-                <w:sz w:val="24"/>
-                <w:szCs w:val="24"/>
+                <w:sz w:val="16"/>
+                <w:szCs w:val="16"/>
                 <w:lang w:val="uk-UA"/>
               </w:rPr>
             </w:pPr>
@@ -2308,10 +2294,8 @@
             <w:pPr>
               <w:jc w:val="center"/>
               <w:rPr>
-                <w:b/>
-                <w:bCs/>
-                <w:sz w:val="24"/>
-                <w:szCs w:val="24"/>
+                <w:sz w:val="16"/>
+                <w:szCs w:val="16"/>
                 <w:lang w:val="uk-UA"/>
               </w:rPr>
             </w:pPr>
@@ -2325,10 +2309,8 @@
             <w:pPr>
               <w:jc w:val="center"/>
               <w:rPr>
-                <w:b/>
-                <w:bCs/>
-                <w:sz w:val="24"/>
-                <w:szCs w:val="24"/>
+                <w:sz w:val="16"/>
+                <w:szCs w:val="16"/>
                 <w:lang w:val="uk-UA"/>
               </w:rPr>
             </w:pPr>
@@ -2381,10 +2363,8 @@
             <w:pPr>
               <w:jc w:val="center"/>
               <w:rPr>
-                <w:b/>
-                <w:bCs/>
-                <w:sz w:val="24"/>
-                <w:szCs w:val="24"/>
+                <w:sz w:val="16"/>
+                <w:szCs w:val="16"/>
                 <w:lang w:val="uk-UA"/>
               </w:rPr>
             </w:pPr>
@@ -2398,10 +2378,8 @@
             <w:pPr>
               <w:jc w:val="center"/>
               <w:rPr>
-                <w:b/>
-                <w:bCs/>
-                <w:sz w:val="24"/>
-                <w:szCs w:val="24"/>
+                <w:sz w:val="16"/>
+                <w:szCs w:val="16"/>
                 <w:lang w:val="uk-UA"/>
               </w:rPr>
             </w:pPr>
@@ -2415,10 +2393,8 @@
             <w:pPr>
               <w:jc w:val="center"/>
               <w:rPr>
-                <w:b/>
-                <w:bCs/>
-                <w:sz w:val="24"/>
-                <w:szCs w:val="24"/>
+                <w:sz w:val="16"/>
+                <w:szCs w:val="16"/>
                 <w:lang w:val="uk-UA"/>
               </w:rPr>
             </w:pPr>
@@ -2432,10 +2408,8 @@
             <w:pPr>
               <w:jc w:val="center"/>
               <w:rPr>
-                <w:b/>
-                <w:bCs/>
-                <w:sz w:val="24"/>
-                <w:szCs w:val="24"/>
+                <w:sz w:val="16"/>
+                <w:szCs w:val="16"/>
                 <w:lang w:val="uk-UA"/>
               </w:rPr>
             </w:pPr>
@@ -2497,20 +2471,30 @@
             <w:pPr>
               <w:jc w:val="center"/>
               <w:rPr>
-                <w:b/>
-                <w:bCs/>
-                <w:sz w:val="24"/>
-                <w:szCs w:val="24"/>
-              </w:rPr>
-            </w:pPr>
-            <w:r>
-              <w:rPr>
-                <w:b/>
-                <w:bCs/>
-                <w:sz w:val="24"/>
-                <w:szCs w:val="24"/>
-              </w:rPr>
-              <w:t>222</w:t>
+                <w:sz w:val="16"/>
+                <w:szCs w:val="16"/>
+              </w:rPr>
+            </w:pPr>
+            <w:r>
+              <w:rPr>
+                <w:sz w:val="16"/>
+                <w:szCs w:val="16"/>
+              </w:rPr>
+              <w:t>{{</w:t>
+            </w:r>
+            <w:r>
+              <w:rPr>
+                <w:sz w:val="16"/>
+                <w:szCs w:val="16"/>
+              </w:rPr>
+              <w:t>fullPrice</w:t>
+            </w:r>
+            <w:r>
+              <w:rPr>
+                <w:sz w:val="16"/>
+                <w:szCs w:val="16"/>
+              </w:rPr>
+              <w:t>}}</w:t>
             </w:r>
           </w:p>
         </w:tc>
@@ -2551,13 +2535,17 @@
             <w:pPr>
               <w:jc w:val="center"/>
               <w:rPr>
-                <w:b/>
-                <w:bCs/>
-                <w:sz w:val="24"/>
-                <w:szCs w:val="24"/>
-                <w:lang w:val="uk-UA"/>
-              </w:rPr>
-            </w:pPr>
+                <w:sz w:val="16"/>
+                <w:szCs w:val="16"/>
+              </w:rPr>
+            </w:pPr>
+            <w:r>
+              <w:rPr>
+                <w:sz w:val="16"/>
+                <w:szCs w:val="16"/>
+              </w:rPr>
+              <w:t>4166.666666666664</w:t>
+            </w:r>
           </w:p>
         </w:tc>
       </w:tr>

</xml_diff>